<commit_message>
edit : 160621 (2)
</commit_message>
<xml_diff>
--- a/Abstract_THAI.docx
+++ b/Abstract_THAI.docx
@@ -49,7 +49,7 @@
       <w:pPr>
         <w:spacing w:before="0" w:beforeAutospacing="0" w:after="0" w:afterAutospacing="0" w:line="276" w:lineRule="auto"/>
         <w:rPr>
-          <w:rFonts w:ascii="TH SarabunPSK" w:hAnsi="TH SarabunPSK" w:cs="TH SarabunPSK" w:hint="cs"/>
+          <w:rFonts w:ascii="TH SarabunPSK" w:hAnsi="TH SarabunPSK" w:cs="TH SarabunPSK"/>
           <w:sz w:val="32"/>
           <w:szCs w:val="32"/>
           <w:lang w:bidi="th-TH"/>
@@ -144,7 +144,7 @@
       <w:pPr>
         <w:spacing w:before="0" w:beforeAutospacing="0" w:after="0" w:afterAutospacing="0" w:line="276" w:lineRule="auto"/>
         <w:rPr>
-          <w:rFonts w:ascii="TH SarabunPSK" w:hAnsi="TH SarabunPSK" w:cs="TH SarabunPSK" w:hint="cs"/>
+          <w:rFonts w:ascii="TH SarabunPSK" w:hAnsi="TH SarabunPSK" w:cs="TH SarabunPSK"/>
           <w:sz w:val="32"/>
           <w:szCs w:val="32"/>
           <w:lang w:bidi="th-TH"/>
@@ -258,8 +258,51 @@
           <w:cs/>
           <w:lang w:bidi="th-TH"/>
         </w:rPr>
-        <w:t>ปีการศึกษา</w:t>
-      </w:r>
+        <w:t>คณะ</w:t>
+      </w:r>
+      <w:r>
+        <w:rPr>
+          <w:rFonts w:ascii="TH SarabunPSK" w:hAnsi="TH SarabunPSK" w:cs="TH SarabunPSK" w:hint="cs"/>
+          <w:sz w:val="32"/>
+          <w:szCs w:val="32"/>
+          <w:cs/>
+          <w:lang w:bidi="th-TH"/>
+        </w:rPr>
+        <w:tab/>
+      </w:r>
+      <w:r>
+        <w:rPr>
+          <w:rFonts w:ascii="TH SarabunPSK" w:hAnsi="TH SarabunPSK" w:cs="TH SarabunPSK" w:hint="cs"/>
+          <w:sz w:val="32"/>
+          <w:szCs w:val="32"/>
+          <w:cs/>
+          <w:lang w:bidi="th-TH"/>
+        </w:rPr>
+        <w:tab/>
+      </w:r>
+      <w:r>
+        <w:rPr>
+          <w:rFonts w:ascii="TH SarabunPSK" w:hAnsi="TH SarabunPSK" w:cs="TH SarabunPSK" w:hint="cs"/>
+          <w:sz w:val="32"/>
+          <w:szCs w:val="32"/>
+          <w:cs/>
+          <w:lang w:bidi="th-TH"/>
+        </w:rPr>
+        <w:tab/>
+        <w:t>วิทยาศาสตร์</w:t>
+      </w:r>
+    </w:p>
+    <w:p>
+      <w:pPr>
+        <w:spacing w:before="0" w:beforeAutospacing="0" w:after="0" w:afterAutospacing="0" w:line="276" w:lineRule="auto"/>
+        <w:rPr>
+          <w:rFonts w:ascii="TH SarabunPSK" w:hAnsi="TH SarabunPSK" w:cs="TH SarabunPSK" w:hint="cs"/>
+          <w:sz w:val="32"/>
+          <w:szCs w:val="32"/>
+          <w:cs/>
+          <w:lang w:bidi="th-TH"/>
+        </w:rPr>
+      </w:pPr>
       <w:r>
         <w:rPr>
           <w:rFonts w:ascii="TH SarabunPSK" w:hAnsi="TH SarabunPSK" w:cs="TH SarabunPSK" w:hint="cs"/>
@@ -270,25 +313,45 @@
           <w:cs/>
           <w:lang w:bidi="th-TH"/>
         </w:rPr>
-        <w:tab/>
-      </w:r>
-      <w:r>
-        <w:rPr>
-          <w:rFonts w:ascii="TH SarabunPSK" w:hAnsi="TH SarabunPSK" w:cs="TH SarabunPSK" w:hint="cs"/>
-          <w:sz w:val="32"/>
-          <w:szCs w:val="32"/>
-          <w:cs/>
-          <w:lang w:bidi="th-TH"/>
-        </w:rPr>
-        <w:tab/>
-        <w:t>2558</w:t>
+        <w:t>มหาวิทยาลัย</w:t>
+      </w:r>
+      <w:r>
+        <w:rPr>
+          <w:rFonts w:ascii="TH SarabunPSK" w:hAnsi="TH SarabunPSK" w:cs="TH SarabunPSK" w:hint="cs"/>
+          <w:sz w:val="32"/>
+          <w:szCs w:val="32"/>
+          <w:cs/>
+          <w:lang w:bidi="th-TH"/>
+        </w:rPr>
+        <w:tab/>
+      </w:r>
+      <w:r>
+        <w:rPr>
+          <w:rFonts w:ascii="TH SarabunPSK" w:hAnsi="TH SarabunPSK" w:cs="TH SarabunPSK" w:hint="cs"/>
+          <w:sz w:val="32"/>
+          <w:szCs w:val="32"/>
+          <w:cs/>
+          <w:lang w:bidi="th-TH"/>
+        </w:rPr>
+        <w:tab/>
+        <w:t>สถาบันเทคโนโลยีพระจอมเกลาเจ้าคุณทหารลาดกระบัง</w:t>
+      </w:r>
+      <w:r>
+        <w:rPr>
+          <w:rFonts w:ascii="TH SarabunPSK" w:hAnsi="TH SarabunPSK" w:cs="TH SarabunPSK" w:hint="cs"/>
+          <w:sz w:val="32"/>
+          <w:szCs w:val="32"/>
+          <w:cs/>
+          <w:lang w:bidi="th-TH"/>
+        </w:rPr>
+        <w:t xml:space="preserve"> (สจล.)</w:t>
       </w:r>
     </w:p>
     <w:p>
       <w:pPr>
         <w:spacing w:before="0" w:beforeAutospacing="0" w:after="0" w:afterAutospacing="0" w:line="276" w:lineRule="auto"/>
         <w:rPr>
-          <w:rFonts w:ascii="TH SarabunPSK" w:hAnsi="TH SarabunPSK" w:cs="TH SarabunPSK" w:hint="cs"/>
+          <w:rFonts w:ascii="TH SarabunPSK" w:hAnsi="TH SarabunPSK" w:cs="TH SarabunPSK"/>
           <w:sz w:val="32"/>
           <w:szCs w:val="32"/>
           <w:lang w:bidi="th-TH"/>
@@ -304,6 +367,52 @@
           <w:cs/>
           <w:lang w:bidi="th-TH"/>
         </w:rPr>
+        <w:t>ปีการศึกษา</w:t>
+      </w:r>
+      <w:r>
+        <w:rPr>
+          <w:rFonts w:ascii="TH SarabunPSK" w:hAnsi="TH SarabunPSK" w:cs="TH SarabunPSK" w:hint="cs"/>
+          <w:b/>
+          <w:bCs/>
+          <w:sz w:val="32"/>
+          <w:szCs w:val="32"/>
+          <w:cs/>
+          <w:lang w:bidi="th-TH"/>
+        </w:rPr>
+        <w:tab/>
+      </w:r>
+      <w:r>
+        <w:rPr>
+          <w:rFonts w:ascii="TH SarabunPSK" w:hAnsi="TH SarabunPSK" w:cs="TH SarabunPSK" w:hint="cs"/>
+          <w:sz w:val="32"/>
+          <w:szCs w:val="32"/>
+          <w:cs/>
+          <w:lang w:bidi="th-TH"/>
+        </w:rPr>
+        <w:tab/>
+        <w:t>2558</w:t>
+      </w:r>
+    </w:p>
+    <w:p>
+      <w:pPr>
+        <w:spacing w:before="0" w:beforeAutospacing="0" w:after="0" w:afterAutospacing="0" w:line="276" w:lineRule="auto"/>
+        <w:rPr>
+          <w:rFonts w:ascii="TH SarabunPSK" w:hAnsi="TH SarabunPSK" w:cs="TH SarabunPSK"/>
+          <w:sz w:val="32"/>
+          <w:szCs w:val="32"/>
+          <w:lang w:bidi="th-TH"/>
+        </w:rPr>
+      </w:pPr>
+      <w:r>
+        <w:rPr>
+          <w:rFonts w:ascii="TH SarabunPSK" w:hAnsi="TH SarabunPSK" w:cs="TH SarabunPSK" w:hint="cs"/>
+          <w:b/>
+          <w:bCs/>
+          <w:sz w:val="32"/>
+          <w:szCs w:val="32"/>
+          <w:cs/>
+          <w:lang w:bidi="th-TH"/>
+        </w:rPr>
         <w:t>อาจารย์ที่ปรึกษา</w:t>
       </w:r>
       <w:r>
@@ -322,7 +431,7 @@
       <w:pPr>
         <w:spacing w:before="0" w:beforeAutospacing="0" w:after="0" w:afterAutospacing="0" w:line="276" w:lineRule="auto"/>
         <w:rPr>
-          <w:rFonts w:ascii="TH SarabunPSK" w:hAnsi="TH SarabunPSK" w:cs="TH SarabunPSK" w:hint="cs"/>
+          <w:rFonts w:ascii="TH SarabunPSK" w:hAnsi="TH SarabunPSK" w:cs="TH SarabunPSK"/>
           <w:sz w:val="32"/>
           <w:szCs w:val="32"/>
           <w:lang w:bidi="th-TH"/>
@@ -335,20 +444,29 @@
         <w:jc w:val="center"/>
         <w:rPr>
           <w:rFonts w:hint="cs"/>
-          <w:sz w:val="36"/>
-          <w:szCs w:val="36"/>
+          <w:sz w:val="34"/>
+          <w:szCs w:val="34"/>
           <w:lang w:bidi="th-TH"/>
         </w:rPr>
       </w:pPr>
       <w:r>
         <w:rPr>
           <w:rFonts w:hint="cs"/>
-          <w:sz w:val="36"/>
-          <w:szCs w:val="36"/>
-          <w:cs/>
+          <w:sz w:val="34"/>
+          <w:szCs w:val="34"/>
+          <w:cs/>
+          <w:lang w:bidi="th-TH"/>
         </w:rPr>
         <w:t>บทคัดย่อ</w:t>
       </w:r>
+    </w:p>
+    <w:p>
+      <w:pPr>
+        <w:rPr>
+          <w:rFonts w:cstheme="minorBidi" w:hint="cs"/>
+          <w:lang w:bidi="th-TH"/>
+        </w:rPr>
+      </w:pPr>
     </w:p>
     <w:p>
       <w:pPr>
@@ -363,7 +481,7 @@
         <w:spacing w:line="276" w:lineRule="auto"/>
         <w:jc w:val="thaiDistribute"/>
         <w:rPr>
-          <w:rFonts w:ascii="TH SarabunPSK" w:hAnsi="TH SarabunPSK" w:cs="TH SarabunPSK" w:hint="cs"/>
+          <w:rFonts w:ascii="TH SarabunPSK" w:hAnsi="TH SarabunPSK" w:cs="TH SarabunPSK"/>
           <w:sz w:val="32"/>
           <w:szCs w:val="32"/>
           <w:lang w:bidi="th-TH"/>
@@ -598,25 +716,24 @@
         </w:rPr>
         <w:t xml:space="preserve">Jenkins </w:t>
       </w:r>
-      <w:proofErr w:type="spellStart"/>
-      <w:r>
-        <w:rPr>
-          <w:rFonts w:ascii="TH SarabunPSK" w:hAnsi="TH SarabunPSK" w:cs="TH SarabunPSK"/>
-          <w:sz w:val="32"/>
-          <w:szCs w:val="32"/>
-          <w:lang w:bidi="th-TH"/>
-        </w:rPr>
-        <w:t>เป็นเครื่องมือของแนวทางปฏิบัติ</w:t>
-      </w:r>
-      <w:proofErr w:type="spellEnd"/>
-      <w:r>
-        <w:rPr>
-          <w:rFonts w:ascii="TH SarabunPSK" w:hAnsi="TH SarabunPSK" w:cs="TH SarabunPSK"/>
-          <w:sz w:val="32"/>
-          <w:szCs w:val="32"/>
-          <w:lang w:bidi="th-TH"/>
-        </w:rPr>
-        <w:t xml:space="preserve"> Continuous Integration</w:t>
+      <w:r>
+        <w:rPr>
+          <w:rFonts w:ascii="TH SarabunPSK" w:hAnsi="TH SarabunPSK" w:cs="TH SarabunPSK"/>
+          <w:sz w:val="32"/>
+          <w:szCs w:val="32"/>
+          <w:cs/>
+          <w:lang w:bidi="th-TH"/>
+        </w:rPr>
+        <w:t xml:space="preserve">เป็นเครื่องมือของแนวทางปฏิบัติ </w:t>
+      </w:r>
+      <w:r>
+        <w:rPr>
+          <w:rFonts w:ascii="TH SarabunPSK" w:hAnsi="TH SarabunPSK" w:cs="TH SarabunPSK"/>
+          <w:sz w:val="32"/>
+          <w:szCs w:val="32"/>
+          <w:lang w:bidi="th-TH"/>
+        </w:rPr>
+        <w:t>Continuous Integration</w:t>
       </w:r>
       <w:r>
         <w:rPr>
@@ -634,19 +751,7 @@
         <w:spacing w:line="276" w:lineRule="auto"/>
         <w:jc w:val="thaiDistribute"/>
         <w:rPr>
-          <w:rFonts w:ascii="TH SarabunPSK" w:hAnsi="TH SarabunPSK" w:cs="TH SarabunPSK" w:hint="cs"/>
-          <w:sz w:val="32"/>
-          <w:szCs w:val="32"/>
-          <w:lang w:bidi="th-TH"/>
-        </w:rPr>
-      </w:pPr>
-    </w:p>
-    <w:p>
-      <w:pPr>
-        <w:spacing w:line="276" w:lineRule="auto"/>
-        <w:jc w:val="thaiDistribute"/>
-        <w:rPr>
-          <w:rFonts w:ascii="TH SarabunPSK" w:hAnsi="TH SarabunPSK" w:cs="TH SarabunPSK" w:hint="cs"/>
+          <w:rFonts w:ascii="TH SarabunPSK" w:hAnsi="TH SarabunPSK" w:cs="TH SarabunPSK"/>
           <w:b/>
           <w:bCs/>
           <w:sz w:val="32"/>

</xml_diff>